<commit_message>
Update AER1517 Project Proposal.docx
Added Student Number, minor grammatical changes.
</commit_message>
<xml_diff>
--- a/AER1517 Project Proposal.docx
+++ b/AER1517 Project Proposal.docx
@@ -4,7 +4,7 @@
   <w:body>
     <w:p>
       <w:pPr>
-        <w:pStyle w:val="Ttulo"/>
+        <w:pStyle w:val="Title"/>
         <w:rPr>
           <w:lang w:val="en-US"/>
         </w:rPr>
@@ -47,12 +47,28 @@
           <w:lang w:val="es-MX"/>
         </w:rPr>
       </w:pPr>
-      <w:r>
-        <w:rPr>
-          <w:lang w:val="es-MX"/>
-        </w:rPr>
-        <w:t>Abhishek Kakad</w:t>
-      </w:r>
+      <w:proofErr w:type="spellStart"/>
+      <w:r>
+        <w:rPr>
+          <w:lang w:val="es-MX"/>
+        </w:rPr>
+        <w:t>Abhishek</w:t>
+      </w:r>
+      <w:proofErr w:type="spellEnd"/>
+      <w:r>
+        <w:rPr>
+          <w:lang w:val="es-MX"/>
+        </w:rPr>
+        <w:t xml:space="preserve"> </w:t>
+      </w:r>
+      <w:proofErr w:type="spellStart"/>
+      <w:r>
+        <w:rPr>
+          <w:lang w:val="es-MX"/>
+        </w:rPr>
+        <w:t>Kakad</w:t>
+      </w:r>
+      <w:proofErr w:type="spellEnd"/>
     </w:p>
     <w:p>
       <w:pPr>
@@ -73,6 +89,18 @@
         </w:rPr>
         <w:t xml:space="preserve"> </w:t>
       </w:r>
+      <w:r>
+        <w:rPr>
+          <w:lang w:val="es-MX"/>
+        </w:rPr>
+        <w:t>1007632992</w:t>
+      </w:r>
+      <w:r>
+        <w:rPr>
+          <w:lang w:val="es-MX"/>
+        </w:rPr>
+        <w:t xml:space="preserve"> </w:t>
+      </w:r>
     </w:p>
     <w:p>
       <w:pPr>
@@ -85,12 +113,54 @@
         <w:rPr>
           <w:lang w:val="es-MX"/>
         </w:rPr>
-        <w:t>Miguel Angel Rogel Garcia 1007054401</w:t>
-      </w:r>
-    </w:p>
-    <w:p>
-      <w:pPr>
-        <w:pStyle w:val="Ttulo3"/>
+        <w:t xml:space="preserve">Miguel </w:t>
+      </w:r>
+      <w:proofErr w:type="spellStart"/>
+      <w:r>
+        <w:rPr>
+          <w:lang w:val="es-MX"/>
+        </w:rPr>
+        <w:t>Angel</w:t>
+      </w:r>
+      <w:proofErr w:type="spellEnd"/>
+      <w:r>
+        <w:rPr>
+          <w:lang w:val="es-MX"/>
+        </w:rPr>
+        <w:t xml:space="preserve"> </w:t>
+      </w:r>
+      <w:proofErr w:type="spellStart"/>
+      <w:r>
+        <w:rPr>
+          <w:lang w:val="es-MX"/>
+        </w:rPr>
+        <w:t>Rogel</w:t>
+      </w:r>
+      <w:proofErr w:type="spellEnd"/>
+      <w:r>
+        <w:rPr>
+          <w:lang w:val="es-MX"/>
+        </w:rPr>
+        <w:t xml:space="preserve"> </w:t>
+      </w:r>
+      <w:proofErr w:type="spellStart"/>
+      <w:r>
+        <w:rPr>
+          <w:lang w:val="es-MX"/>
+        </w:rPr>
+        <w:t>Garcia</w:t>
+      </w:r>
+      <w:proofErr w:type="spellEnd"/>
+      <w:r>
+        <w:rPr>
+          <w:lang w:val="es-MX"/>
+        </w:rPr>
+        <w:t xml:space="preserve"> 1007054401</w:t>
+      </w:r>
+    </w:p>
+    <w:p>
+      <w:pPr>
+        <w:pStyle w:val="Heading3"/>
       </w:pPr>
       <w:bookmarkStart w:id="0" w:name="_qzunpjdsz12s" w:colFirst="0" w:colLast="0"/>
       <w:bookmarkEnd w:id="0"/>
@@ -133,7 +203,13 @@
         <w:t xml:space="preserve">demonstrates </w:t>
       </w:r>
       <w:r>
-        <w:t xml:space="preserve">a Robust Controller that is able to learn </w:t>
+        <w:t xml:space="preserve">a Robust Controller that </w:t>
+      </w:r>
+      <w:r>
+        <w:t>can</w:t>
+      </w:r>
+      <w:r>
+        <w:t xml:space="preserve"> learn </w:t>
       </w:r>
       <w:r>
         <w:t xml:space="preserve">and improve </w:t>
@@ -144,7 +220,7 @@
     </w:p>
     <w:p>
       <w:pPr>
-        <w:pStyle w:val="Ttulo1"/>
+        <w:pStyle w:val="Heading1"/>
         <w:jc w:val="both"/>
       </w:pPr>
       <w:bookmarkStart w:id="1" w:name="_fejcxoxf39ff" w:colFirst="0" w:colLast="0"/>
@@ -201,7 +277,7 @@
     </w:p>
     <w:p>
       <w:pPr>
-        <w:pStyle w:val="Ttulo1"/>
+        <w:pStyle w:val="Heading1"/>
         <w:jc w:val="both"/>
       </w:pPr>
       <w:r>
@@ -290,7 +366,7 @@
     </w:p>
     <w:p>
       <w:pPr>
-        <w:pStyle w:val="Ttulo1"/>
+        <w:pStyle w:val="Heading1"/>
         <w:jc w:val="both"/>
       </w:pPr>
       <w:r>
@@ -338,19 +414,40 @@
       </w:pPr>
       <w:r>
         <w:lastRenderedPageBreak/>
-        <w:t xml:space="preserve">[1] </w:t>
-      </w:r>
-      <w:r>
-        <w:t xml:space="preserve">F. Berkenkamp and A. P. Schoellig, "Safe and robust learning control with Gaussian processes," </w:t>
-      </w:r>
-      <w:r>
-        <w:rPr>
-          <w:rStyle w:val="nfasis"/>
+        <w:t xml:space="preserve">[1] F. </w:t>
+      </w:r>
+      <w:proofErr w:type="spellStart"/>
+      <w:r>
+        <w:t>Berkenkamp</w:t>
+      </w:r>
+      <w:proofErr w:type="spellEnd"/>
+      <w:r>
+        <w:t xml:space="preserve"> and A. P. </w:t>
+      </w:r>
+      <w:proofErr w:type="spellStart"/>
+      <w:r>
+        <w:t>Schoellig</w:t>
+      </w:r>
+      <w:proofErr w:type="spellEnd"/>
+      <w:r>
+        <w:t xml:space="preserve">, "Safe and robust learning control with Gaussian processes," </w:t>
+      </w:r>
+      <w:r>
+        <w:rPr>
+          <w:rStyle w:val="Emphasis"/>
         </w:rPr>
         <w:t>2015 European Control Conference (ECC)</w:t>
       </w:r>
       <w:r>
-        <w:t>, 2015, pp. 2496-2501, doi: 10.1109/ECC.2015.7330913.</w:t>
+        <w:t xml:space="preserve">, 2015, pp. 2496-2501, </w:t>
+      </w:r>
+      <w:proofErr w:type="spellStart"/>
+      <w:r>
+        <w:t>doi</w:t>
+      </w:r>
+      <w:proofErr w:type="spellEnd"/>
+      <w:r>
+        <w:t>: 10.1109/ECC.2015.7330913.</w:t>
       </w:r>
     </w:p>
     <w:p>
@@ -898,7 +995,7 @@
     <w:name w:val="Normal"/>
     <w:qFormat/>
   </w:style>
-  <w:style w:type="paragraph" w:styleId="Ttulo1">
+  <w:style w:type="paragraph" w:styleId="Heading1">
     <w:name w:val="heading 1"/>
     <w:basedOn w:val="Normal"/>
     <w:next w:val="Normal"/>
@@ -917,7 +1014,7 @@
       <w:szCs w:val="24"/>
     </w:rPr>
   </w:style>
-  <w:style w:type="paragraph" w:styleId="Ttulo2">
+  <w:style w:type="paragraph" w:styleId="Heading2">
     <w:name w:val="heading 2"/>
     <w:basedOn w:val="Normal"/>
     <w:next w:val="Normal"/>
@@ -938,7 +1035,7 @@
       <w:szCs w:val="24"/>
     </w:rPr>
   </w:style>
-  <w:style w:type="paragraph" w:styleId="Ttulo3">
+  <w:style w:type="paragraph" w:styleId="Heading3">
     <w:name w:val="heading 3"/>
     <w:basedOn w:val="Normal"/>
     <w:next w:val="Normal"/>
@@ -959,7 +1056,7 @@
       <w:szCs w:val="24"/>
     </w:rPr>
   </w:style>
-  <w:style w:type="paragraph" w:styleId="Ttulo4">
+  <w:style w:type="paragraph" w:styleId="Heading4">
     <w:name w:val="heading 4"/>
     <w:basedOn w:val="Normal"/>
     <w:next w:val="Normal"/>
@@ -979,7 +1076,7 @@
       <w:szCs w:val="24"/>
     </w:rPr>
   </w:style>
-  <w:style w:type="paragraph" w:styleId="Ttulo5">
+  <w:style w:type="paragraph" w:styleId="Heading5">
     <w:name w:val="heading 5"/>
     <w:basedOn w:val="Normal"/>
     <w:next w:val="Normal"/>
@@ -997,7 +1094,7 @@
       <w:color w:val="666666"/>
     </w:rPr>
   </w:style>
-  <w:style w:type="paragraph" w:styleId="Ttulo6">
+  <w:style w:type="paragraph" w:styleId="Heading6">
     <w:name w:val="heading 6"/>
     <w:basedOn w:val="Normal"/>
     <w:next w:val="Normal"/>
@@ -1016,13 +1113,13 @@
       <w:color w:val="666666"/>
     </w:rPr>
   </w:style>
-  <w:style w:type="character" w:default="1" w:styleId="Fuentedeprrafopredeter">
+  <w:style w:type="character" w:default="1" w:styleId="DefaultParagraphFont">
     <w:name w:val="Default Paragraph Font"/>
     <w:uiPriority w:val="1"/>
     <w:semiHidden/>
     <w:unhideWhenUsed/>
   </w:style>
-  <w:style w:type="table" w:default="1" w:styleId="Tablanormal">
+  <w:style w:type="table" w:default="1" w:styleId="TableNormal">
     <w:name w:val="Normal Table"/>
     <w:uiPriority w:val="99"/>
     <w:semiHidden/>
@@ -1037,14 +1134,14 @@
       </w:tblCellMar>
     </w:tblPr>
   </w:style>
-  <w:style w:type="numbering" w:default="1" w:styleId="Sinlista">
+  <w:style w:type="numbering" w:default="1" w:styleId="NoList">
     <w:name w:val="No List"/>
     <w:uiPriority w:val="99"/>
     <w:semiHidden/>
     <w:unhideWhenUsed/>
   </w:style>
-  <w:style w:type="table" w:customStyle="1" w:styleId="TableNormal">
-    <w:name w:val="Table Normal"/>
+  <w:style w:type="table" w:customStyle="1" w:styleId="TableNormal1">
+    <w:name w:val="Table Normal1"/>
     <w:tblPr>
       <w:tblCellMar>
         <w:top w:w="0" w:type="dxa"/>
@@ -1054,7 +1151,7 @@
       </w:tblCellMar>
     </w:tblPr>
   </w:style>
-  <w:style w:type="paragraph" w:styleId="Ttulo">
+  <w:style w:type="paragraph" w:styleId="Title">
     <w:name w:val="Title"/>
     <w:basedOn w:val="Normal"/>
     <w:next w:val="Normal"/>
@@ -1073,7 +1170,7 @@
       <w:szCs w:val="36"/>
     </w:rPr>
   </w:style>
-  <w:style w:type="paragraph" w:styleId="Subttulo">
+  <w:style w:type="paragraph" w:styleId="Subtitle">
     <w:name w:val="Subtitle"/>
     <w:basedOn w:val="Normal"/>
     <w:next w:val="Normal"/>
@@ -1090,9 +1187,9 @@
       <w:szCs w:val="30"/>
     </w:rPr>
   </w:style>
-  <w:style w:type="character" w:styleId="nfasis">
+  <w:style w:type="character" w:styleId="Emphasis">
     <w:name w:val="Emphasis"/>
-    <w:basedOn w:val="Fuentedeprrafopredeter"/>
+    <w:basedOn w:val="DefaultParagraphFont"/>
     <w:uiPriority w:val="20"/>
     <w:qFormat/>
     <w:rsid w:val="00B02644"/>

</xml_diff>

<commit_message>
Added Abhishek's student number and changes in algorithm comparison
</commit_message>
<xml_diff>
--- a/AER1517 Project Proposal.docx
+++ b/AER1517 Project Proposal.docx
@@ -47,11 +47,39 @@
           <w:lang w:val="es-MX"/>
         </w:rPr>
       </w:pPr>
+      <w:proofErr w:type="spellStart"/>
       <w:r>
         <w:rPr>
           <w:lang w:val="es-MX"/>
         </w:rPr>
-        <w:t>Abhishek Kakad</w:t>
+        <w:t>Abhishek</w:t>
+      </w:r>
+      <w:proofErr w:type="spellEnd"/>
+      <w:r>
+        <w:rPr>
+          <w:lang w:val="es-MX"/>
+        </w:rPr>
+        <w:t xml:space="preserve"> </w:t>
+      </w:r>
+      <w:proofErr w:type="spellStart"/>
+      <w:r>
+        <w:rPr>
+          <w:lang w:val="es-MX"/>
+        </w:rPr>
+        <w:t>Kakad</w:t>
+      </w:r>
+      <w:proofErr w:type="spellEnd"/>
+      <w:r>
+        <w:rPr>
+          <w:lang w:val="es-MX"/>
+        </w:rPr>
+        <w:t xml:space="preserve"> </w:t>
+      </w:r>
+      <w:r>
+        <w:rPr>
+          <w:lang w:val="es-MX"/>
+        </w:rPr>
+        <w:t>1007545364</w:t>
       </w:r>
     </w:p>
     <w:p>
@@ -73,6 +101,18 @@
         </w:rPr>
         <w:t xml:space="preserve"> </w:t>
       </w:r>
+      <w:r>
+        <w:rPr>
+          <w:lang w:val="es-MX"/>
+        </w:rPr>
+        <w:t>1007632992</w:t>
+      </w:r>
+      <w:r>
+        <w:rPr>
+          <w:lang w:val="es-MX"/>
+        </w:rPr>
+        <w:t xml:space="preserve"> </w:t>
+      </w:r>
     </w:p>
     <w:p>
       <w:pPr>
@@ -85,7 +125,21 @@
         <w:rPr>
           <w:lang w:val="es-MX"/>
         </w:rPr>
-        <w:t>Miguel Angel Rogel Garcia 1007054401</w:t>
+        <w:t xml:space="preserve">Miguel </w:t>
+      </w:r>
+      <w:proofErr w:type="spellStart"/>
+      <w:r>
+        <w:rPr>
+          <w:lang w:val="es-MX"/>
+        </w:rPr>
+        <w:t>Angel</w:t>
+      </w:r>
+      <w:proofErr w:type="spellEnd"/>
+      <w:r>
+        <w:rPr>
+          <w:lang w:val="es-MX"/>
+        </w:rPr>
+        <w:t xml:space="preserve"> Rogel Garcia 1007054401</w:t>
       </w:r>
     </w:p>
     <w:p>
@@ -133,7 +187,13 @@
         <w:t xml:space="preserve">demonstrates </w:t>
       </w:r>
       <w:r>
-        <w:t xml:space="preserve">a Robust Controller that is able to learn </w:t>
+        <w:t xml:space="preserve">a Robust Controller that </w:t>
+      </w:r>
+      <w:r>
+        <w:t>can</w:t>
+      </w:r>
+      <w:r>
+        <w:t xml:space="preserve"> learn </w:t>
       </w:r>
       <w:r>
         <w:t xml:space="preserve">and improve </w:t>
@@ -196,7 +256,30 @@
         <w:t xml:space="preserve"> </w:t>
       </w:r>
       <w:r>
-        <w:t>Gaussian Process kernel hyperparameters are learned and the GP is trained on the data. A new operating point is obtained by solving a small optimization problem using the GP learned mean. The dynamics are linearized about this new operating point by leveraging the GP derivatives, and finally a Robust Control problem is formulated and solved by finding an H2 state feedback controller.</w:t>
+        <w:t xml:space="preserve">Gaussian Process kernel hyperparameters are learned and the GP is trained on the data. A new operating point is obtained by solving a small optimization problem using the GP learned mean. The dynamics are linearized about this new operating point by leveraging the GP derivatives, and finally a Robust Control problem is </w:t>
+      </w:r>
+      <w:proofErr w:type="gramStart"/>
+      <w:r>
+        <w:t>formulated</w:t>
+      </w:r>
+      <w:proofErr w:type="gramEnd"/>
+      <w:r>
+        <w:t xml:space="preserve"> and </w:t>
+      </w:r>
+      <w:r>
+        <w:t>an</w:t>
+      </w:r>
+      <w:r>
+        <w:t xml:space="preserve"> H2 state feedback controller</w:t>
+      </w:r>
+      <w:r>
+        <w:t xml:space="preserve"> is found by solving </w:t>
+      </w:r>
+      <w:r>
+        <w:t>linear matrix inequalities</w:t>
+      </w:r>
+      <w:r>
+        <w:t>.</w:t>
       </w:r>
     </w:p>
     <w:p>
@@ -253,7 +336,15 @@
         <w:t xml:space="preserve"> compare the algorithm against GP-MPC, which is a very similar approach, and MPC, which is a non-learning-based approach.</w:t>
       </w:r>
       <w:r>
-        <w:t xml:space="preserve"> Unfortunately, we aren’t aware of a robust control implementation in the safe-control-gym environment. We are also open to feedback for algorithms to compare to generate fair comparisons.</w:t>
+        <w:t xml:space="preserve"> </w:t>
+      </w:r>
+      <w:proofErr w:type="gramStart"/>
+      <w:r>
+        <w:t>Both MPC</w:t>
+      </w:r>
+      <w:proofErr w:type="gramEnd"/>
+      <w:r>
+        <w:t xml:space="preserve"> methods would not consider constraints.</w:t>
       </w:r>
     </w:p>
     <w:p>
@@ -338,10 +429,23 @@
       </w:pPr>
       <w:r>
         <w:lastRenderedPageBreak/>
-        <w:t xml:space="preserve">[1] </w:t>
-      </w:r>
-      <w:r>
-        <w:t xml:space="preserve">F. Berkenkamp and A. P. Schoellig, "Safe and robust learning control with Gaussian processes," </w:t>
+        <w:t xml:space="preserve">[1] F. </w:t>
+      </w:r>
+      <w:proofErr w:type="spellStart"/>
+      <w:r>
+        <w:t>Berkenkamp</w:t>
+      </w:r>
+      <w:proofErr w:type="spellEnd"/>
+      <w:r>
+        <w:t xml:space="preserve"> and A. P. </w:t>
+      </w:r>
+      <w:proofErr w:type="spellStart"/>
+      <w:r>
+        <w:t>Schoellig</w:t>
+      </w:r>
+      <w:proofErr w:type="spellEnd"/>
+      <w:r>
+        <w:t xml:space="preserve">, "Safe and robust learning control with Gaussian processes," </w:t>
       </w:r>
       <w:r>
         <w:rPr>
@@ -350,7 +454,15 @@
         <w:t>2015 European Control Conference (ECC)</w:t>
       </w:r>
       <w:r>
-        <w:t>, 2015, pp. 2496-2501, doi: 10.1109/ECC.2015.7330913.</w:t>
+        <w:t xml:space="preserve">, 2015, pp. 2496-2501, </w:t>
+      </w:r>
+      <w:proofErr w:type="spellStart"/>
+      <w:r>
+        <w:t>doi</w:t>
+      </w:r>
+      <w:proofErr w:type="spellEnd"/>
+      <w:r>
+        <w:t>: 10.1109/ECC.2015.7330913.</w:t>
       </w:r>
     </w:p>
     <w:p>
@@ -1043,8 +1155,8 @@
     <w:semiHidden/>
     <w:unhideWhenUsed/>
   </w:style>
-  <w:style w:type="table" w:customStyle="1" w:styleId="TableNormal">
-    <w:name w:val="Table Normal"/>
+  <w:style w:type="table" w:customStyle="1" w:styleId="TableNormal1">
+    <w:name w:val="Table Normal1"/>
     <w:tblPr>
       <w:tblCellMar>
         <w:top w:w="0" w:type="dxa"/>

</xml_diff>